<commit_message>
SRS Setting of Program
</commit_message>
<xml_diff>
--- a/5730213085 SRS.docx
+++ b/5730213085 SRS.docx
@@ -390,6 +390,9 @@
       </w:pPr>
       <w:r>
         <w:lastRenderedPageBreak/>
+        <w:t>7.</w:t>
+      </w:r>
+      <w:r>
         <w:t>System requirement specification</w:t>
       </w:r>
     </w:p>
@@ -1324,23 +1327,17 @@
       <w:pPr>
         <w:pStyle w:val="a3"/>
         <w:spacing w:after="200" w:line="276" w:lineRule="auto"/>
+        <w:ind w:left="1440"/>
+        <w:rPr>
+          <w:cs/>
+        </w:rPr>
       </w:pPr>
       <w:r>
         <w:lastRenderedPageBreak/>
-        <w:t>System requirement specification</w:t>
-      </w:r>
-    </w:p>
-    <w:p>
-      <w:pPr>
-        <w:pStyle w:val="a3"/>
-        <w:spacing w:after="200" w:line="276" w:lineRule="auto"/>
-        <w:ind w:left="1440"/>
-        <w:rPr>
-          <w:cs/>
-        </w:rPr>
-      </w:pPr>
-      <w:r>
-        <w:t xml:space="preserve">7.1 </w:t>
+        <w:t>7.2</w:t>
+      </w:r>
+      <w:r>
+        <w:t xml:space="preserve"> </w:t>
       </w:r>
       <w:r>
         <w:rPr>
@@ -1941,6 +1938,7 @@
         </w:tc>
       </w:tr>
     </w:tbl>
+    <w:p/>
     <w:p/>
     <w:p/>
     <w:p/>
@@ -2105,12 +2103,6 @@
         </w:rPr>
         <w:t>”</w:t>
       </w:r>
-      <w:r>
-        <w:rPr>
-          <w:rFonts w:cs="Cordia New"/>
-        </w:rPr>
-        <w:t>[A1]</w:t>
-      </w:r>
     </w:p>
     <w:p>
       <w:pPr>
@@ -2147,9 +2139,6 @@
       <w:r>
         <w:t>”</w:t>
       </w:r>
-      <w:r>
-        <w:t>[A2]</w:t>
-      </w:r>
     </w:p>
     <w:p>
       <w:pPr>
@@ -2243,23 +2232,17 @@
       <w:pPr>
         <w:pStyle w:val="a3"/>
         <w:spacing w:after="200" w:line="276" w:lineRule="auto"/>
+        <w:ind w:left="1440"/>
+        <w:rPr>
+          <w:cs/>
+        </w:rPr>
       </w:pPr>
       <w:r>
         <w:lastRenderedPageBreak/>
-        <w:t>System requirement specification</w:t>
-      </w:r>
-    </w:p>
-    <w:p>
-      <w:pPr>
-        <w:pStyle w:val="a3"/>
-        <w:spacing w:after="200" w:line="276" w:lineRule="auto"/>
-        <w:ind w:left="1440"/>
-        <w:rPr>
-          <w:cs/>
-        </w:rPr>
-      </w:pPr>
-      <w:r>
-        <w:t xml:space="preserve">7.1 </w:t>
+        <w:t>7.3</w:t>
+      </w:r>
+      <w:r>
+        <w:t xml:space="preserve"> </w:t>
       </w:r>
       <w:r>
         <w:rPr>
@@ -2878,61 +2861,80 @@
     <w:p/>
     <w:p/>
     <w:p/>
+    <w:p/>
     <w:p>
       <w:r>
         <w:lastRenderedPageBreak/>
-        <w:t xml:space="preserve">5. User Interfaces </w:t>
-      </w:r>
-    </w:p>
-    <w:p>
-      <w:pPr>
-        <w:ind w:firstLine="720"/>
-      </w:pPr>
-      <w:r>
-        <w:t xml:space="preserve">5.1 </w:t>
-      </w:r>
-      <w:r>
-        <w:rPr>
-          <w:rFonts w:cs="Angsana New"/>
-          <w:cs/>
-        </w:rPr>
-        <w:t>หน</w:t>
-      </w:r>
-      <w:r>
-        <w:rPr>
-          <w:rFonts w:cs="Angsana New" w:hint="cs"/>
-          <w:cs/>
-        </w:rPr>
-        <w:t>้าจอ</w:t>
-      </w:r>
-      <w:r>
-        <w:rPr>
-          <w:rFonts w:cs="Angsana New"/>
-          <w:cs/>
-        </w:rPr>
-        <w:t>จอหมวด</w:t>
-      </w:r>
-      <w:r>
-        <w:rPr>
-          <w:rFonts w:cs="Angsana New" w:hint="cs"/>
-          <w:cs/>
-        </w:rPr>
-        <w:t xml:space="preserve">การตั้งค่าโปรแกรม </w:t>
-      </w:r>
-      <w:r>
-        <w:rPr>
-          <w:rFonts w:cs="Angsana New"/>
-          <w:cs/>
-        </w:rPr>
-        <w:t xml:space="preserve"> (</w:t>
-      </w:r>
-      <w:r>
-        <w:t>Usecase:UC…</w:t>
+        <w:t>5.</w:t>
       </w:r>
       <w:bookmarkStart w:id="0" w:name="_GoBack"/>
       <w:bookmarkEnd w:id="0"/>
       <w:r>
-        <w:t>)</w:t>
+        <w:t xml:space="preserve"> User Interfaces </w:t>
+      </w:r>
+    </w:p>
+    <w:p>
+      <w:pPr>
+        <w:ind w:firstLine="720"/>
+      </w:pPr>
+      <w:r>
+        <w:t xml:space="preserve">5.1 </w:t>
+      </w:r>
+      <w:r>
+        <w:rPr>
+          <w:rFonts w:cs="Angsana New"/>
+          <w:cs/>
+        </w:rPr>
+        <w:t>หน</w:t>
+      </w:r>
+      <w:r>
+        <w:rPr>
+          <w:rFonts w:cs="Angsana New" w:hint="cs"/>
+          <w:cs/>
+        </w:rPr>
+        <w:t xml:space="preserve">้าจอ </w:t>
+      </w:r>
+      <w:r>
+        <w:rPr>
+          <w:rFonts w:cs="Angsana New"/>
+        </w:rPr>
+        <w:t xml:space="preserve"> </w:t>
+      </w:r>
+      <w:r>
+        <w:rPr>
+          <w:rFonts w:cs="Angsana New" w:hint="cs"/>
+          <w:cs/>
+        </w:rPr>
+        <w:t>หมวดสำรองข้อมูล</w:t>
+      </w:r>
+      <w:r>
+        <w:rPr>
+          <w:rFonts w:cs="Angsana New"/>
+        </w:rPr>
+        <w:t>,</w:t>
+      </w:r>
+      <w:r>
+        <w:rPr>
+          <w:rFonts w:hint="cs"/>
+          <w:cs/>
+        </w:rPr>
+        <w:t>หมวดแก้ไขข้อมูลสินค้า</w:t>
+      </w:r>
+      <w:r>
+        <w:rPr>
+          <w:rFonts w:cs="Angsana New"/>
+        </w:rPr>
+        <w:t>,</w:t>
+      </w:r>
+      <w:r>
+        <w:rPr>
+          <w:rFonts w:hint="cs"/>
+          <w:cs/>
+        </w:rPr>
+        <w:t>หมวดลบล้างข้อมูล</w:t>
+      </w:r>
+      <w:r>
+        <w:t xml:space="preserve"> </w:t>
       </w:r>
     </w:p>
     <w:p>
@@ -3071,7 +3073,7 @@
         <w:t>bSoftPos-SRS</w:t>
       </w:r>
       <w:r>
-        <w:t>]/4.1.1/pg.9-10</w:t>
+        <w:t xml:space="preserve">]/        /pg. </w:t>
       </w:r>
     </w:p>
     <w:sectPr>

</xml_diff>